<commit_message>
Updated project plan and action items. Meeting minutes from status meeting.
</commit_message>
<xml_diff>
--- a/project_management/internal_meetings/2013/20130226_meeting_minutes.docx
+++ b/project_management/internal_meetings/2013/20130226_meeting_minutes.docx
@@ -14,6 +14,8 @@
       </w:pPr>
       <w:bookmarkStart w:id="0" w:name="_Toc521978636"/>
       <w:bookmarkStart w:id="1" w:name="_Toc523878296"/>
+      <w:bookmarkStart w:id="2" w:name="_GoBack"/>
+      <w:bookmarkEnd w:id="2"/>
     </w:p>
     <w:p>
       <w:pPr>
@@ -305,29 +307,15 @@
         </w:rPr>
         <w:t xml:space="preserve"> </w:t>
       </w:r>
-      <w:r>
-        <w:fldChar w:fldCharType="begin"/>
-      </w:r>
-      <w:r>
-        <w:instrText xml:space="preserve"> DOCPROPERTY  Approval  \* MERGEFORMAT </w:instrText>
-      </w:r>
-      <w:r>
-        <w:fldChar w:fldCharType="separate"/>
-      </w:r>
-      <w:r>
-        <w:rPr>
-          <w:rFonts w:ascii="Arial" w:hAnsi="Arial" w:cs="Arial"/>
-          <w:color w:val="0000FF"/>
-        </w:rPr>
-        <w:t>DRAFT</w:t>
-      </w:r>
-      <w:r>
-        <w:rPr>
-          <w:rFonts w:ascii="Arial" w:hAnsi="Arial" w:cs="Arial"/>
-          <w:color w:val="0000FF"/>
-        </w:rPr>
-        <w:fldChar w:fldCharType="end"/>
-      </w:r>
+      <w:fldSimple w:instr=" DOCPROPERTY  Approval  \* MERGEFORMAT ">
+        <w:r>
+          <w:rPr>
+            <w:rFonts w:ascii="Arial" w:hAnsi="Arial" w:cs="Arial"/>
+            <w:color w:val="0000FF"/>
+          </w:rPr>
+          <w:t>DRAFT</w:t>
+        </w:r>
+      </w:fldSimple>
     </w:p>
     <w:p>
       <w:pPr>
@@ -696,6 +684,12 @@
                 <w:lang w:eastAsia="ja-JP"/>
               </w:rPr>
             </w:pPr>
+            <w:r>
+              <w:rPr>
+                <w:lang w:eastAsia="ja-JP"/>
+              </w:rPr>
+              <w:t>Y</w:t>
+            </w:r>
           </w:p>
         </w:tc>
       </w:tr>
@@ -781,6 +775,12 @@
                 <w:lang w:eastAsia="ja-JP"/>
               </w:rPr>
             </w:pPr>
+            <w:r>
+              <w:rPr>
+                <w:lang w:eastAsia="ja-JP"/>
+              </w:rPr>
+              <w:t>Y</w:t>
+            </w:r>
           </w:p>
         </w:tc>
       </w:tr>
@@ -854,6 +854,12 @@
                 <w:lang w:eastAsia="ja-JP"/>
               </w:rPr>
             </w:pPr>
+            <w:r>
+              <w:rPr>
+                <w:lang w:eastAsia="ja-JP"/>
+              </w:rPr>
+              <w:t>Y</w:t>
+            </w:r>
           </w:p>
         </w:tc>
       </w:tr>
@@ -1364,6 +1370,12 @@
                 <w:lang w:eastAsia="ja-JP"/>
               </w:rPr>
             </w:pPr>
+            <w:r>
+              <w:rPr>
+                <w:lang w:eastAsia="ja-JP"/>
+              </w:rPr>
+              <w:t>Y</w:t>
+            </w:r>
           </w:p>
         </w:tc>
       </w:tr>
@@ -1534,6 +1546,12 @@
                 <w:lang w:eastAsia="ja-JP"/>
               </w:rPr>
             </w:pPr>
+            <w:r>
+              <w:rPr>
+                <w:lang w:eastAsia="ja-JP"/>
+              </w:rPr>
+              <w:t>Y</w:t>
+            </w:r>
           </w:p>
         </w:tc>
       </w:tr>
@@ -1619,6 +1637,12 @@
                 <w:lang w:eastAsia="ja-JP"/>
               </w:rPr>
             </w:pPr>
+            <w:r>
+              <w:rPr>
+                <w:lang w:eastAsia="ja-JP"/>
+              </w:rPr>
+              <w:t>Y</w:t>
+            </w:r>
           </w:p>
         </w:tc>
       </w:tr>
@@ -1704,6 +1728,12 @@
                 <w:lang w:eastAsia="ja-JP"/>
               </w:rPr>
             </w:pPr>
+            <w:r>
+              <w:rPr>
+                <w:lang w:eastAsia="ja-JP"/>
+              </w:rPr>
+              <w:t>Y</w:t>
+            </w:r>
           </w:p>
         </w:tc>
       </w:tr>
@@ -1777,6 +1807,12 @@
                 <w:lang w:eastAsia="ja-JP"/>
               </w:rPr>
             </w:pPr>
+            <w:r>
+              <w:rPr>
+                <w:lang w:eastAsia="ja-JP"/>
+              </w:rPr>
+              <w:t>Y</w:t>
+            </w:r>
           </w:p>
         </w:tc>
       </w:tr>
@@ -1947,6 +1983,12 @@
                 <w:lang w:eastAsia="ja-JP"/>
               </w:rPr>
             </w:pPr>
+            <w:r>
+              <w:rPr>
+                <w:lang w:eastAsia="ja-JP"/>
+              </w:rPr>
+              <w:t>Y</w:t>
+            </w:r>
           </w:p>
         </w:tc>
       </w:tr>
@@ -1969,7 +2011,7 @@
               </w:rPr>
             </w:pPr>
             <w:r>
-              <w:t>Will Fitzhugh</w:t>
+              <w:t>Xiaopeng Bian</w:t>
             </w:r>
           </w:p>
         </w:tc>
@@ -2011,7 +2053,7 @@
               <w:rPr>
                 <w:lang w:eastAsia="ja-JP"/>
               </w:rPr>
-              <w:t>5AM</w:t>
+              <w:t>NCI</w:t>
             </w:r>
           </w:p>
         </w:tc>
@@ -2054,91 +2096,6 @@
               </w:rPr>
             </w:pPr>
             <w:r>
-              <w:t>Xiaopeng Bian</w:t>
-            </w:r>
-          </w:p>
-        </w:tc>
-        <w:tc>
-          <w:tcPr>
-            <w:tcW w:w="2195" w:type="dxa"/>
-            <w:tcBorders>
-              <w:top w:val="single" w:sz="4" w:space="0" w:color="auto"/>
-              <w:left w:val="single" w:sz="4" w:space="0" w:color="auto"/>
-              <w:bottom w:val="single" w:sz="4" w:space="0" w:color="auto"/>
-              <w:right w:val="single" w:sz="4" w:space="0" w:color="auto"/>
-            </w:tcBorders>
-          </w:tcPr>
-          <w:p>
-            <w:pPr>
-              <w:rPr>
-                <w:lang w:eastAsia="ja-JP"/>
-              </w:rPr>
-            </w:pPr>
-          </w:p>
-        </w:tc>
-        <w:tc>
-          <w:tcPr>
-            <w:tcW w:w="2196" w:type="dxa"/>
-            <w:tcBorders>
-              <w:top w:val="single" w:sz="4" w:space="0" w:color="auto"/>
-              <w:left w:val="single" w:sz="4" w:space="0" w:color="auto"/>
-              <w:bottom w:val="single" w:sz="4" w:space="0" w:color="auto"/>
-              <w:right w:val="single" w:sz="4" w:space="0" w:color="auto"/>
-            </w:tcBorders>
-          </w:tcPr>
-          <w:p>
-            <w:pPr>
-              <w:rPr>
-                <w:lang w:eastAsia="ja-JP"/>
-              </w:rPr>
-            </w:pPr>
-            <w:r>
-              <w:rPr>
-                <w:lang w:eastAsia="ja-JP"/>
-              </w:rPr>
-              <w:t>NCI</w:t>
-            </w:r>
-          </w:p>
-        </w:tc>
-        <w:tc>
-          <w:tcPr>
-            <w:tcW w:w="2196" w:type="dxa"/>
-            <w:tcBorders>
-              <w:top w:val="single" w:sz="4" w:space="0" w:color="auto"/>
-              <w:left w:val="single" w:sz="4" w:space="0" w:color="auto"/>
-              <w:bottom w:val="single" w:sz="4" w:space="0" w:color="auto"/>
-              <w:right w:val="single" w:sz="4" w:space="0" w:color="auto"/>
-            </w:tcBorders>
-          </w:tcPr>
-          <w:p>
-            <w:pPr>
-              <w:jc w:val="center"/>
-              <w:rPr>
-                <w:lang w:eastAsia="ja-JP"/>
-              </w:rPr>
-            </w:pPr>
-          </w:p>
-        </w:tc>
-      </w:tr>
-      <w:tr>
-        <w:tc>
-          <w:tcPr>
-            <w:tcW w:w="2845" w:type="dxa"/>
-            <w:tcBorders>
-              <w:top w:val="single" w:sz="4" w:space="0" w:color="auto"/>
-              <w:left w:val="single" w:sz="4" w:space="0" w:color="auto"/>
-              <w:bottom w:val="single" w:sz="4" w:space="0" w:color="auto"/>
-              <w:right w:val="single" w:sz="4" w:space="0" w:color="auto"/>
-            </w:tcBorders>
-            <w:hideMark/>
-          </w:tcPr>
-          <w:p>
-            <w:pPr>
-              <w:rPr>
-                <w:lang w:eastAsia="ja-JP"/>
-              </w:rPr>
-            </w:pPr>
-            <w:r>
               <w:t>Yeon Choi</w:t>
             </w:r>
           </w:p>
@@ -2202,6 +2159,12 @@
                 <w:lang w:eastAsia="ja-JP"/>
               </w:rPr>
             </w:pPr>
+            <w:r>
+              <w:rPr>
+                <w:lang w:eastAsia="ja-JP"/>
+              </w:rPr>
+              <w:t>Y</w:t>
+            </w:r>
           </w:p>
         </w:tc>
       </w:tr>
@@ -2359,7 +2322,6 @@
         <w:pStyle w:val="Heading1"/>
       </w:pPr>
       <w:r>
-        <w:lastRenderedPageBreak/>
         <w:t>Meeting Start</w:t>
       </w:r>
     </w:p>
@@ -2414,6 +2376,7 @@
         <w:rPr>
           <w:rFonts w:ascii="Arial" w:hAnsi="Arial" w:cs="Arial"/>
         </w:rPr>
+        <w:lastRenderedPageBreak/>
         <w:t xml:space="preserve">Meeting Actual Start: </w:t>
       </w:r>
       <w:r>
@@ -2494,6 +2457,108 @@
         </w:rPr>
         <w:t>Short-term svn solution did not work inside the NIH network. Sarah Elkins is working on the git solution in the caArray Dev tier AHP environment.</w:t>
       </w:r>
+      <w:r>
+        <w:rPr>
+          <w:rFonts w:ascii="Arial" w:hAnsi="Arial" w:cs="Arial"/>
+        </w:rPr>
+        <w:t xml:space="preserve"> </w:t>
+      </w:r>
+      <w:r>
+        <w:rPr>
+          <w:rFonts w:ascii="Arial" w:hAnsi="Arial" w:cs="Arial"/>
+        </w:rPr>
+        <w:t>A s</w:t>
+      </w:r>
+      <w:r>
+        <w:rPr>
+          <w:rFonts w:ascii="Arial" w:hAnsi="Arial" w:cs="Arial"/>
+        </w:rPr>
+        <w:t xml:space="preserve">tatic </w:t>
+      </w:r>
+      <w:r>
+        <w:rPr>
+          <w:rFonts w:ascii="Arial" w:hAnsi="Arial" w:cs="Arial"/>
+        </w:rPr>
+        <w:t>g</w:t>
+      </w:r>
+      <w:r>
+        <w:rPr>
+          <w:rFonts w:ascii="Arial" w:hAnsi="Arial" w:cs="Arial"/>
+        </w:rPr>
+        <w:t xml:space="preserve">it mirror has been set up and </w:t>
+      </w:r>
+      <w:r>
+        <w:rPr>
+          <w:rFonts w:ascii="Arial" w:hAnsi="Arial" w:cs="Arial"/>
+        </w:rPr>
+        <w:t xml:space="preserve">the </w:t>
+      </w:r>
+      <w:r>
+        <w:rPr>
+          <w:rFonts w:ascii="Arial" w:hAnsi="Arial" w:cs="Arial"/>
+        </w:rPr>
+        <w:t xml:space="preserve">workflow has been tested successfully. </w:t>
+      </w:r>
+      <w:r>
+        <w:rPr>
+          <w:rFonts w:ascii="Arial" w:hAnsi="Arial" w:cs="Arial"/>
+        </w:rPr>
+        <w:t>Sarah is r</w:t>
+      </w:r>
+      <w:r>
+        <w:rPr>
+          <w:rFonts w:ascii="Arial" w:hAnsi="Arial" w:cs="Arial"/>
+        </w:rPr>
+        <w:t>eady to deploy</w:t>
+      </w:r>
+      <w:r>
+        <w:rPr>
+          <w:rFonts w:ascii="Arial" w:hAnsi="Arial" w:cs="Arial"/>
+        </w:rPr>
+        <w:t xml:space="preserve"> the code</w:t>
+      </w:r>
+      <w:r>
+        <w:rPr>
+          <w:rFonts w:ascii="Arial" w:hAnsi="Arial" w:cs="Arial"/>
+        </w:rPr>
+        <w:t>. Should be ready by Thursday for dev team testing</w:t>
+      </w:r>
+      <w:r>
+        <w:rPr>
+          <w:rFonts w:ascii="Arial" w:hAnsi="Arial" w:cs="Arial"/>
+        </w:rPr>
+        <w:t xml:space="preserve"> of the AHP builds, but will involve a manual request to refresh the git mirror</w:t>
+      </w:r>
+      <w:r>
+        <w:rPr>
+          <w:rFonts w:ascii="Arial" w:hAnsi="Arial" w:cs="Arial"/>
+        </w:rPr>
+        <w:t>. A</w:t>
+      </w:r>
+      <w:r>
+        <w:rPr>
+          <w:rFonts w:ascii="Arial" w:hAnsi="Arial" w:cs="Arial"/>
+        </w:rPr>
+        <w:t xml:space="preserve"> process for a</w:t>
+      </w:r>
+      <w:r>
+        <w:rPr>
+          <w:rFonts w:ascii="Arial" w:hAnsi="Arial" w:cs="Arial"/>
+        </w:rPr>
+        <w:t xml:space="preserve">utomatic update of </w:t>
+      </w:r>
+      <w:r>
+        <w:rPr>
+          <w:rFonts w:ascii="Arial" w:hAnsi="Arial" w:cs="Arial"/>
+        </w:rPr>
+        <w:t xml:space="preserve">the </w:t>
+      </w:r>
+      <w:r>
+        <w:rPr>
+          <w:rFonts w:ascii="Arial" w:hAnsi="Arial" w:cs="Arial"/>
+        </w:rPr>
+        <w:t>git mirror is expected to be set up in a week.</w:t>
+      </w:r>
     </w:p>
     <w:p>
       <w:pPr>
@@ -2577,7 +2642,37 @@
         <w:rPr>
           <w:rFonts w:ascii="Arial" w:hAnsi="Arial" w:cs="Arial"/>
         </w:rPr>
-        <w:t xml:space="preserve"> Dev tier to run scan</w:t>
+        <w:t xml:space="preserve"> Dev tier</w:t>
+      </w:r>
+      <w:r>
+        <w:rPr>
+          <w:rFonts w:ascii="Arial" w:hAnsi="Arial" w:cs="Arial"/>
+        </w:rPr>
+        <w:t xml:space="preserve"> availability</w:t>
+      </w:r>
+      <w:r>
+        <w:rPr>
+          <w:rFonts w:ascii="Arial" w:hAnsi="Arial" w:cs="Arial"/>
+        </w:rPr>
+        <w:t xml:space="preserve"> to run </w:t>
+      </w:r>
+      <w:r>
+        <w:rPr>
+          <w:rFonts w:ascii="Arial" w:hAnsi="Arial" w:cs="Arial"/>
+        </w:rPr>
+        <w:t xml:space="preserve">a new </w:t>
+      </w:r>
+      <w:r>
+        <w:rPr>
+          <w:rFonts w:ascii="Arial" w:hAnsi="Arial" w:cs="Arial"/>
+        </w:rPr>
+        <w:t>scan</w:t>
+      </w:r>
+      <w:r>
+        <w:rPr>
+          <w:rFonts w:ascii="Arial" w:hAnsi="Arial" w:cs="Arial"/>
+        </w:rPr>
+        <w:t xml:space="preserve"> and verify</w:t>
       </w:r>
       <w:r>
         <w:rPr>
@@ -2619,7 +2714,37 @@
         <w:rPr>
           <w:rFonts w:ascii="Arial" w:hAnsi="Arial" w:cs="Arial"/>
         </w:rPr>
-        <w:t xml:space="preserve"> Dev tier to run scan.</w:t>
+        <w:t xml:space="preserve"> Dev tier</w:t>
+      </w:r>
+      <w:r>
+        <w:rPr>
+          <w:rFonts w:ascii="Arial" w:hAnsi="Arial" w:cs="Arial"/>
+        </w:rPr>
+        <w:t xml:space="preserve"> availability</w:t>
+      </w:r>
+      <w:r>
+        <w:rPr>
+          <w:rFonts w:ascii="Arial" w:hAnsi="Arial" w:cs="Arial"/>
+        </w:rPr>
+        <w:t xml:space="preserve"> to run </w:t>
+      </w:r>
+      <w:r>
+        <w:rPr>
+          <w:rFonts w:ascii="Arial" w:hAnsi="Arial" w:cs="Arial"/>
+        </w:rPr>
+        <w:t>the app</w:t>
+      </w:r>
+      <w:r>
+        <w:rPr>
+          <w:rFonts w:ascii="Arial" w:hAnsi="Arial" w:cs="Arial"/>
+        </w:rPr>
+        <w:t>scan.</w:t>
+      </w:r>
+      <w:r>
+        <w:rPr>
+          <w:rFonts w:ascii="Arial" w:hAnsi="Arial" w:cs="Arial"/>
+        </w:rPr>
+        <w:t xml:space="preserve"> The appscan request is on the queue and has been put on hold until we are ready.</w:t>
       </w:r>
     </w:p>
     <w:p>
@@ -2674,12 +2799,24 @@
         <w:rPr>
           <w:rFonts w:ascii="Arial" w:hAnsi="Arial"/>
         </w:rPr>
-        <w:t xml:space="preserve"> Tabitha</w:t>
+        <w:t xml:space="preserve"> </w:t>
       </w:r>
       <w:r>
         <w:rPr>
           <w:rFonts w:ascii="Arial" w:hAnsi="Arial"/>
         </w:rPr>
+        <w:t xml:space="preserve">He is working with the UCSF system administrator to ensure that they hook up their CAS server to their OpenDS instance. </w:t>
+      </w:r>
+      <w:r>
+        <w:rPr>
+          <w:rFonts w:ascii="Arial" w:hAnsi="Arial"/>
+        </w:rPr>
+        <w:t>Tabitha</w:t>
+      </w:r>
+      <w:r>
+        <w:rPr>
+          <w:rFonts w:ascii="Arial" w:hAnsi="Arial"/>
+        </w:rPr>
         <w:t>'s</w:t>
       </w:r>
       <w:r>
@@ -2718,8 +2855,66 @@
         </w:rPr>
         <w:t xml:space="preserve"> Installation Guide improvements are being consolidated.</w:t>
       </w:r>
-      <w:bookmarkStart w:id="2" w:name="_GoBack"/>
-      <w:bookmarkEnd w:id="2"/>
+    </w:p>
+    <w:p>
+      <w:pPr>
+        <w:numPr>
+          <w:ilvl w:val="1"/>
+          <w:numId w:val="48"/>
+        </w:numPr>
+        <w:jc w:val="left"/>
+        <w:rPr>
+          <w:rFonts w:ascii="Arial" w:hAnsi="Arial" w:cs="Arial"/>
+        </w:rPr>
+      </w:pPr>
+      <w:r>
+        <w:rPr>
+          <w:rFonts w:ascii="Arial" w:hAnsi="Arial" w:cs="Arial"/>
+        </w:rPr>
+        <w:t>Garvan Institute: Derrick's institute currently has three LDAP servers for redundancy, and he would like the LDAP settings in install.properties to support multiple LDAP URLs</w:t>
+      </w:r>
+      <w:r>
+        <w:rPr>
+          <w:rFonts w:ascii="Arial" w:hAnsi="Arial" w:cs="Arial"/>
+        </w:rPr>
+        <w:t>.</w:t>
+      </w:r>
+      <w:r>
+        <w:rPr>
+          <w:rFonts w:ascii="Arial" w:hAnsi="Arial" w:cs="Arial"/>
+        </w:rPr>
+        <w:t xml:space="preserve"> (ARRAY-2638)</w:t>
+      </w:r>
+      <w:r>
+        <w:rPr>
+          <w:rFonts w:ascii="Arial" w:hAnsi="Arial" w:cs="Arial"/>
+        </w:rPr>
+        <w:t xml:space="preserve"> </w:t>
+      </w:r>
+      <w:r>
+        <w:rPr>
+          <w:rFonts w:ascii="Arial" w:hAnsi="Arial" w:cs="Arial"/>
+        </w:rPr>
+        <w:t>We will s</w:t>
+      </w:r>
+      <w:r>
+        <w:rPr>
+          <w:rFonts w:ascii="Arial" w:hAnsi="Arial" w:cs="Arial"/>
+        </w:rPr>
+        <w:t xml:space="preserve">uggest </w:t>
+      </w:r>
+      <w:r>
+        <w:rPr>
+          <w:rFonts w:ascii="Arial" w:hAnsi="Arial" w:cs="Arial"/>
+        </w:rPr>
+        <w:t xml:space="preserve">a </w:t>
+      </w:r>
+      <w:r>
+        <w:rPr>
+          <w:rFonts w:ascii="Arial" w:hAnsi="Arial" w:cs="Arial"/>
+        </w:rPr>
+        <w:t>code contribution.</w:t>
+      </w:r>
     </w:p>
     <w:p>
       <w:pPr>
@@ -2744,6 +2939,24 @@
         </w:rPr>
         <w:t xml:space="preserve"> </w:t>
       </w:r>
+      <w:r>
+        <w:rPr>
+          <w:rFonts w:ascii="Arial" w:hAnsi="Arial"/>
+        </w:rPr>
+        <w:t xml:space="preserve">Systems team has reviewed </w:t>
+      </w:r>
+      <w:r>
+        <w:rPr>
+          <w:rFonts w:ascii="Arial" w:hAnsi="Arial"/>
+        </w:rPr>
+        <w:t xml:space="preserve">the </w:t>
+      </w:r>
+      <w:r>
+        <w:rPr>
+          <w:rFonts w:ascii="Arial" w:hAnsi="Arial"/>
+        </w:rPr>
+        <w:t>caIntegrator project plan.</w:t>
+      </w:r>
     </w:p>
     <w:p>
       <w:pPr>
@@ -2768,6 +2981,18 @@
         </w:rPr>
         <w:t xml:space="preserve"> </w:t>
       </w:r>
+      <w:r>
+        <w:rPr>
+          <w:rFonts w:ascii="Arial" w:hAnsi="Arial"/>
+        </w:rPr>
+        <w:t>None</w:t>
+      </w:r>
+      <w:r>
+        <w:rPr>
+          <w:rFonts w:ascii="Arial" w:hAnsi="Arial"/>
+        </w:rPr>
+        <w:t>.</w:t>
+      </w:r>
     </w:p>
     <w:p>
       <w:pPr>
@@ -2785,6 +3010,18 @@
           <w:rFonts w:ascii="Arial" w:hAnsi="Arial"/>
         </w:rPr>
         <w:t xml:space="preserve">Update from App Support: </w:t>
+      </w:r>
+      <w:r>
+        <w:rPr>
+          <w:rFonts w:ascii="Arial" w:hAnsi="Arial"/>
+        </w:rPr>
+        <w:t>None</w:t>
+      </w:r>
+      <w:r>
+        <w:rPr>
+          <w:rFonts w:ascii="Arial" w:hAnsi="Arial"/>
+        </w:rPr>
+        <w:t>.</w:t>
       </w:r>
     </w:p>
     <w:p>
@@ -2872,6 +3109,12 @@
           <w:rFonts w:ascii="Arial" w:hAnsi="Arial" w:cs="Arial"/>
         </w:rPr>
         <w:t xml:space="preserve">Meeting Actual End: </w:t>
+      </w:r>
+      <w:r>
+        <w:rPr>
+          <w:rFonts w:ascii="Arial" w:hAnsi="Arial" w:cs="Arial"/>
+        </w:rPr>
+        <w:t>2:30pm</w:t>
       </w:r>
     </w:p>
     <w:p>
@@ -3087,7 +3330,14 @@
               <w:rPr>
                 <w:rFonts w:ascii="Arial" w:hAnsi="Arial" w:cs="Arial"/>
               </w:rPr>
-              <w:t>Work with QA and Systems teams on estimates/project plan.</w:t>
+              <w:t xml:space="preserve">Work with QA and Systems teams on </w:t>
+            </w:r>
+            <w:r>
+              <w:rPr>
+                <w:rFonts w:ascii="Arial" w:hAnsi="Arial" w:cs="Arial"/>
+              </w:rPr>
+              <w:lastRenderedPageBreak/>
+              <w:t>estimates/project plan.</w:t>
             </w:r>
           </w:p>
         </w:tc>
@@ -3110,6 +3360,7 @@
               <w:rPr>
                 <w:rFonts w:ascii="Arial" w:hAnsi="Arial" w:cs="Arial"/>
               </w:rPr>
+              <w:lastRenderedPageBreak/>
               <w:t>Rashmi/Shine</w:t>
             </w:r>
           </w:p>
@@ -3137,6 +3388,102 @@
             <w:tcBorders>
               <w:bottom w:val="single" w:sz="4" w:space="0" w:color="auto"/>
             </w:tcBorders>
+          </w:tcPr>
+          <w:p>
+            <w:pPr>
+              <w:ind w:left="0"/>
+              <w:jc w:val="center"/>
+              <w:rPr>
+                <w:rFonts w:ascii="Arial" w:hAnsi="Arial" w:cs="Arial"/>
+              </w:rPr>
+            </w:pPr>
+            <w:r>
+              <w:rPr>
+                <w:rFonts w:ascii="Arial" w:hAnsi="Arial" w:cs="Arial"/>
+              </w:rPr>
+              <w:t>Complete</w:t>
+            </w:r>
+          </w:p>
+        </w:tc>
+      </w:tr>
+      <w:tr>
+        <w:trPr>
+          <w:trHeight w:val="270"/>
+        </w:trPr>
+        <w:tc>
+          <w:tcPr>
+            <w:tcW w:w="3167" w:type="dxa"/>
+            <w:shd w:val="clear" w:color="auto" w:fill="auto"/>
+          </w:tcPr>
+          <w:p>
+            <w:pPr>
+              <w:ind w:left="0"/>
+              <w:jc w:val="left"/>
+              <w:rPr>
+                <w:rFonts w:ascii="Arial" w:hAnsi="Arial" w:cs="Arial"/>
+              </w:rPr>
+            </w:pPr>
+            <w:r>
+              <w:rPr>
+                <w:rFonts w:ascii="Arial" w:hAnsi="Arial" w:cs="Arial"/>
+              </w:rPr>
+              <w:lastRenderedPageBreak/>
+              <w:t xml:space="preserve">67. </w:t>
+            </w:r>
+            <w:r>
+              <w:rPr>
+                <w:rFonts w:ascii="Arial" w:hAnsi="Arial" w:cs="Arial"/>
+              </w:rPr>
+              <w:t>Put in a request to Clint's team to archive caintegrator-info.nci.nih.gov.</w:t>
+            </w:r>
+          </w:p>
+        </w:tc>
+        <w:tc>
+          <w:tcPr>
+            <w:tcW w:w="3167" w:type="dxa"/>
+            <w:shd w:val="clear" w:color="auto" w:fill="auto"/>
+          </w:tcPr>
+          <w:p>
+            <w:pPr>
+              <w:ind w:left="0"/>
+              <w:jc w:val="center"/>
+              <w:rPr>
+                <w:rFonts w:ascii="Arial" w:hAnsi="Arial" w:cs="Arial"/>
+              </w:rPr>
+            </w:pPr>
+            <w:r>
+              <w:rPr>
+                <w:rFonts w:ascii="Arial" w:hAnsi="Arial" w:cs="Arial"/>
+              </w:rPr>
+              <w:t>U</w:t>
+            </w:r>
+            <w:r>
+              <w:rPr>
+                <w:rFonts w:ascii="Arial" w:hAnsi="Arial" w:cs="Arial"/>
+              </w:rPr>
+              <w:t>lli</w:t>
+            </w:r>
+          </w:p>
+        </w:tc>
+        <w:tc>
+          <w:tcPr>
+            <w:tcW w:w="1583" w:type="dxa"/>
+            <w:shd w:val="clear" w:color="auto" w:fill="auto"/>
+          </w:tcPr>
+          <w:p>
+            <w:pPr>
+              <w:ind w:left="0"/>
+              <w:jc w:val="center"/>
+              <w:rPr>
+                <w:rFonts w:ascii="Arial" w:hAnsi="Arial" w:cs="Arial"/>
+              </w:rPr>
+            </w:pPr>
+          </w:p>
+        </w:tc>
+        <w:tc>
+          <w:tcPr>
+            <w:tcW w:w="1584" w:type="dxa"/>
+            <w:shd w:val="clear" w:color="auto" w:fill="auto"/>
           </w:tcPr>
           <w:p>
             <w:pPr>
@@ -3176,101 +3523,6 @@
               <w:rPr>
                 <w:rFonts w:ascii="Arial" w:hAnsi="Arial" w:cs="Arial"/>
               </w:rPr>
-              <w:t xml:space="preserve">67. </w:t>
-            </w:r>
-            <w:r>
-              <w:rPr>
-                <w:rFonts w:ascii="Arial" w:hAnsi="Arial" w:cs="Arial"/>
-              </w:rPr>
-              <w:t>Put in a request to Clint's team to archive caintegrator-info.nci.nih.gov.</w:t>
-            </w:r>
-          </w:p>
-        </w:tc>
-        <w:tc>
-          <w:tcPr>
-            <w:tcW w:w="3167" w:type="dxa"/>
-            <w:shd w:val="clear" w:color="auto" w:fill="auto"/>
-          </w:tcPr>
-          <w:p>
-            <w:pPr>
-              <w:ind w:left="0"/>
-              <w:jc w:val="center"/>
-              <w:rPr>
-                <w:rFonts w:ascii="Arial" w:hAnsi="Arial" w:cs="Arial"/>
-              </w:rPr>
-            </w:pPr>
-            <w:r>
-              <w:rPr>
-                <w:rFonts w:ascii="Arial" w:hAnsi="Arial" w:cs="Arial"/>
-              </w:rPr>
-              <w:t>U</w:t>
-            </w:r>
-            <w:r>
-              <w:rPr>
-                <w:rFonts w:ascii="Arial" w:hAnsi="Arial" w:cs="Arial"/>
-              </w:rPr>
-              <w:t>lli</w:t>
-            </w:r>
-          </w:p>
-        </w:tc>
-        <w:tc>
-          <w:tcPr>
-            <w:tcW w:w="1583" w:type="dxa"/>
-            <w:shd w:val="clear" w:color="auto" w:fill="auto"/>
-          </w:tcPr>
-          <w:p>
-            <w:pPr>
-              <w:ind w:left="0"/>
-              <w:jc w:val="center"/>
-              <w:rPr>
-                <w:rFonts w:ascii="Arial" w:hAnsi="Arial" w:cs="Arial"/>
-              </w:rPr>
-            </w:pPr>
-          </w:p>
-        </w:tc>
-        <w:tc>
-          <w:tcPr>
-            <w:tcW w:w="1584" w:type="dxa"/>
-            <w:shd w:val="clear" w:color="auto" w:fill="auto"/>
-          </w:tcPr>
-          <w:p>
-            <w:pPr>
-              <w:ind w:left="0"/>
-              <w:jc w:val="center"/>
-              <w:rPr>
-                <w:rFonts w:ascii="Arial" w:hAnsi="Arial" w:cs="Arial"/>
-              </w:rPr>
-            </w:pPr>
-            <w:r>
-              <w:rPr>
-                <w:rFonts w:ascii="Arial" w:hAnsi="Arial" w:cs="Arial"/>
-              </w:rPr>
-              <w:t>In Progress</w:t>
-            </w:r>
-          </w:p>
-        </w:tc>
-      </w:tr>
-      <w:tr>
-        <w:trPr>
-          <w:trHeight w:val="270"/>
-        </w:trPr>
-        <w:tc>
-          <w:tcPr>
-            <w:tcW w:w="3167" w:type="dxa"/>
-            <w:shd w:val="clear" w:color="auto" w:fill="auto"/>
-          </w:tcPr>
-          <w:p>
-            <w:pPr>
-              <w:ind w:left="0"/>
-              <w:jc w:val="left"/>
-              <w:rPr>
-                <w:rFonts w:ascii="Arial" w:hAnsi="Arial" w:cs="Arial"/>
-              </w:rPr>
-            </w:pPr>
-            <w:r>
-              <w:rPr>
-                <w:rFonts w:ascii="Arial" w:hAnsi="Arial" w:cs="Arial"/>
-              </w:rPr>
               <w:t xml:space="preserve">70. </w:t>
             </w:r>
             <w:r>
@@ -3334,7 +3586,7 @@
               <w:rPr>
                 <w:rFonts w:ascii="Arial" w:hAnsi="Arial" w:cs="Arial"/>
               </w:rPr>
-              <w:t>In Progress</w:t>
+              <w:t>Complete</w:t>
             </w:r>
           </w:p>
         </w:tc>
@@ -3498,31 +3750,21 @@
       </w:rPr>
       <w:t xml:space="preserve">Approval Date: </w:t>
     </w:r>
-    <w:r>
-      <w:fldChar w:fldCharType="begin"/>
-    </w:r>
-    <w:r>
-      <w:instrText xml:space="preserve"> DOCPROPERTY  Approval  \* MERGEFORMAT </w:instrText>
-    </w:r>
-    <w:r>
-      <w:fldChar w:fldCharType="separate"/>
-    </w:r>
-    <w:r>
-      <w:rPr>
-        <w:b/>
-        <w:bCs/>
-        <w:i/>
-        <w:iCs/>
-        <w:sz w:val="20"/>
-      </w:rPr>
-      <w:t>&lt;</w:t>
-    </w:r>
-    <w:r>
-      <w:t>Date or 'DRAFT'&gt;</w:t>
-    </w:r>
-    <w:r>
-      <w:fldChar w:fldCharType="end"/>
-    </w:r>
+    <w:fldSimple w:instr=" DOCPROPERTY  Approval  \* MERGEFORMAT ">
+      <w:r>
+        <w:rPr>
+          <w:b/>
+          <w:bCs/>
+          <w:i/>
+          <w:iCs/>
+          <w:sz w:val="20"/>
+        </w:rPr>
+        <w:t>&lt;</w:t>
+      </w:r>
+      <w:r>
+        <w:t>Date or 'DRAFT'&gt;</w:t>
+      </w:r>
+    </w:fldSimple>
     <w:r>
       <w:rPr>
         <w:sz w:val="20"/>
@@ -3579,7 +3821,7 @@
         <w:noProof/>
         <w:sz w:val="20"/>
       </w:rPr>
-      <w:t>3</w:t>
+      <w:t>1</w:t>
     </w:r>
     <w:r>
       <w:rPr>
@@ -3826,15 +4068,17 @@
         <w:sz w:val="20"/>
       </w:rPr>
     </w:pPr>
-    <w:r>
-      <w:fldChar w:fldCharType="begin"/>
-    </w:r>
-    <w:r>
-      <w:instrText xml:space="preserve"> SUBJECT  \* MERGEFORMAT </w:instrText>
-    </w:r>
-    <w:r>
-      <w:fldChar w:fldCharType="separate"/>
-    </w:r>
+    <w:fldSimple w:instr=" SUBJECT  \* MERGEFORMAT ">
+      <w:r>
+        <w:rPr>
+          <w:b/>
+          <w:i/>
+          <w:sz w:val="20"/>
+          <w:szCs w:val="20"/>
+        </w:rPr>
+        <w:t>&lt;Project Name&gt;</w:t>
+      </w:r>
+    </w:fldSimple>
     <w:r>
       <w:rPr>
         <w:b/>
@@ -3842,7 +4086,7 @@
         <w:sz w:val="20"/>
         <w:szCs w:val="20"/>
       </w:rPr>
-      <w:t>&lt;Project Name&gt;</w:t>
+      <w:tab/>
     </w:r>
     <w:r>
       <w:rPr>
@@ -3851,24 +4095,6 @@
         <w:sz w:val="20"/>
         <w:szCs w:val="20"/>
       </w:rPr>
-      <w:fldChar w:fldCharType="end"/>
-    </w:r>
-    <w:r>
-      <w:rPr>
-        <w:b/>
-        <w:i/>
-        <w:sz w:val="20"/>
-        <w:szCs w:val="20"/>
-      </w:rPr>
-      <w:tab/>
-    </w:r>
-    <w:r>
-      <w:rPr>
-        <w:b/>
-        <w:i/>
-        <w:sz w:val="20"/>
-        <w:szCs w:val="20"/>
-      </w:rPr>
       <w:tab/>
       <w:t>Version:</w:t>
     </w:r>
@@ -3880,33 +4106,17 @@
       </w:rPr>
       <w:t xml:space="preserve"> </w:t>
     </w:r>
-    <w:r>
-      <w:fldChar w:fldCharType="begin"/>
-    </w:r>
-    <w:r>
-      <w:instrText xml:space="preserve"> DOCPROPERTY  Version  \* MERGEFORMAT </w:instrText>
-    </w:r>
-    <w:r>
-      <w:fldChar w:fldCharType="separate"/>
-    </w:r>
-    <w:r>
-      <w:rPr>
-        <w:bCs/>
-        <w:i/>
-        <w:sz w:val="20"/>
-        <w:szCs w:val="20"/>
-      </w:rPr>
-      <w:t>1.0</w:t>
-    </w:r>
-    <w:r>
-      <w:rPr>
-        <w:bCs/>
-        <w:i/>
-        <w:sz w:val="20"/>
-        <w:szCs w:val="20"/>
-      </w:rPr>
-      <w:fldChar w:fldCharType="end"/>
-    </w:r>
+    <w:fldSimple w:instr=" DOCPROPERTY  Version  \* MERGEFORMAT ">
+      <w:r>
+        <w:rPr>
+          <w:bCs/>
+          <w:i/>
+          <w:sz w:val="20"/>
+          <w:szCs w:val="20"/>
+        </w:rPr>
+        <w:t>1.0</w:t>
+      </w:r>
+    </w:fldSimple>
     <w:r>
       <w:rPr>
         <w:i/>
@@ -3986,17 +4196,17 @@
         <v:path o:extrusionok="f" gradientshapeok="t" o:connecttype="rect"/>
         <o:lock v:ext="edit" aspectratio="t"/>
       </v:shapetype>
-      <v:shape id="_x0000_i1026" type="#_x0000_t75" style="width:3in;height:3in" o:bullet="t"/>
+      <v:shape id="_x0000_i1041" type="#_x0000_t75" style="width:3in;height:3in" o:bullet="t"/>
     </w:pict>
   </w:numPicBullet>
   <w:numPicBullet w:numPicBulletId="1">
     <w:pict>
-      <v:shape id="_x0000_i1027" type="#_x0000_t75" style="width:3in;height:3in" o:bullet="t"/>
+      <v:shape id="_x0000_i1042" type="#_x0000_t75" style="width:3in;height:3in" o:bullet="t"/>
     </w:pict>
   </w:numPicBullet>
   <w:numPicBullet w:numPicBulletId="2">
     <w:pict>
-      <v:shape id="_x0000_i1028" type="#_x0000_t75" style="width:3in;height:3in" o:bullet="t"/>
+      <v:shape id="_x0000_i1043" type="#_x0000_t75" style="width:3in;height:3in" o:bullet="t"/>
     </w:pict>
   </w:numPicBullet>
   <w:abstractNum w:abstractNumId="0">
@@ -13491,7 +13701,7 @@
 </file>
 
 <file path=customXml/itemProps4.xml><?xml version="1.0" encoding="utf-8"?>
-<ds:datastoreItem xmlns:ds="http://schemas.openxmlformats.org/officeDocument/2006/customXml" ds:itemID="{01ECBD6C-92D5-CD48-843D-EFF465AE5F93}">
+<ds:datastoreItem xmlns:ds="http://schemas.openxmlformats.org/officeDocument/2006/customXml" ds:itemID="{DC578443-BAD1-DC48-ABC1-DEEF4A89905C}">
   <ds:schemaRefs>
     <ds:schemaRef ds:uri="http://schemas.openxmlformats.org/officeDocument/2006/bibliography"/>
   </ds:schemaRefs>

</xml_diff>